<commit_message>
BD : Store all exercises
</commit_message>
<xml_diff>
--- a/BaseDonnes/TD5/rapportTD5.docx
+++ b/BaseDonnes/TD5/rapportTD5.docx
@@ -807,14 +807,12 @@
     <w:p>
       <w:pPr>
         <w:rPr>
-          <w:sz w:val="24"/>
-          <w:szCs w:val="24"/>
-          <w:lang w:val="fr-FR"/>
-        </w:rPr>
-      </w:pPr>
-      <w:r>
-        <w:rPr>
-          <w:sz w:val="24"/>
+          <w:szCs w:val="24"/>
+          <w:lang w:val="fr-FR"/>
+        </w:rPr>
+      </w:pPr>
+      <w:r>
+        <w:rPr>
           <w:szCs w:val="24"/>
           <w:lang w:val="fr-FR"/>
         </w:rPr>
@@ -822,7 +820,6 @@
       </w:r>
       <w:r>
         <w:rPr>
-          <w:sz w:val="24"/>
           <w:szCs w:val="24"/>
           <w:lang w:val="fr-FR"/>
         </w:rPr>
@@ -832,6 +829,7 @@
     <w:p>
       <w:pPr>
         <w:rPr>
+          <w:szCs w:val="24"/>
           <w:lang w:val="fr-FR"/>
         </w:rPr>
       </w:pPr>
@@ -845,7 +843,42 @@
         <w:rPr>
           <w:lang w:val="fr-FR"/>
         </w:rPr>
-        <w:t>ROLLBACK : enlever tous les nouveaux changements dans la base si ceux-ci n'ont pas été admis par l'instruction COMMIT</w:t>
+        <w:t xml:space="preserve">ROLLBACK </w:t>
+      </w:r>
+      <w:r>
+        <w:rPr>
+          <w:szCs w:val="24"/>
+          <w:lang w:val="fr-FR"/>
+        </w:rPr>
+        <w:t>: enlever tous les no</w:t>
+      </w:r>
+      <w:r>
+        <w:rPr>
+          <w:szCs w:val="24"/>
+          <w:lang w:val="fr-FR"/>
+        </w:rPr>
+        <w:t xml:space="preserve">uveaux changements dans la base, réalisés par une </w:t>
+      </w:r>
+      <w:r>
+        <w:rPr>
+          <w:szCs w:val="24"/>
+          <w:lang w:val="fr-FR"/>
+        </w:rPr>
+        <w:t xml:space="preserve">seule </w:t>
+      </w:r>
+      <w:r>
+        <w:rPr>
+          <w:szCs w:val="24"/>
+          <w:lang w:val="fr-FR"/>
+        </w:rPr>
+        <w:t xml:space="preserve">session, </w:t>
+      </w:r>
+      <w:r>
+        <w:rPr>
+          <w:szCs w:val="24"/>
+          <w:lang w:val="fr-FR"/>
+        </w:rPr>
+        <w:t>si ceux-ci n'ont pas été admis par l'instruction COMMIT</w:t>
       </w:r>
     </w:p>
     <w:p>
@@ -914,9 +947,9 @@
         </w:rPr>
         <w:drawing>
           <wp:inline distT="0" distB="0" distL="0" distR="0">
-            <wp:extent cx="3536950" cy="557148"/>
-            <wp:effectExtent l="0" t="0" r="6350" b="0"/>
-            <wp:docPr id="10" name="Picture 10"/>
+            <wp:extent cx="3854450" cy="537249"/>
+            <wp:effectExtent l="0" t="0" r="0" b="0"/>
+            <wp:docPr id="22" name="Picture 22"/>
             <wp:cNvGraphicFramePr>
               <a:graphicFrameLocks xmlns:a="http://schemas.openxmlformats.org/drawingml/2006/main" noChangeAspect="1"/>
             </wp:cNvGraphicFramePr>
@@ -924,88 +957,7 @@
               <a:graphicData uri="http://schemas.openxmlformats.org/drawingml/2006/picture">
                 <pic:pic xmlns:pic="http://schemas.openxmlformats.org/drawingml/2006/picture">
                   <pic:nvPicPr>
-                    <pic:cNvPr id="10" name="ques-1b.PNG"/>
-                    <pic:cNvPicPr/>
-                  </pic:nvPicPr>
-                  <pic:blipFill>
-                    <a:blip r:embed="rId5">
-                      <a:extLst>
-                        <a:ext uri="{28A0092B-C50C-407E-A947-70E740481C1C}">
-                          <a14:useLocalDpi xmlns:a14="http://schemas.microsoft.com/office/drawing/2010/main" val="0"/>
-                        </a:ext>
-                      </a:extLst>
-                    </a:blip>
-                    <a:stretch>
-                      <a:fillRect/>
-                    </a:stretch>
-                  </pic:blipFill>
-                  <pic:spPr>
-                    <a:xfrm>
-                      <a:off x="0" y="0"/>
-                      <a:ext cx="3577382" cy="563517"/>
-                    </a:xfrm>
-                    <a:prstGeom prst="rect">
-                      <a:avLst/>
-                    </a:prstGeom>
-                  </pic:spPr>
-                </pic:pic>
-              </a:graphicData>
-            </a:graphic>
-          </wp:inline>
-        </w:drawing>
-      </w:r>
-    </w:p>
-    <w:p>
-      <w:pPr>
-        <w:rPr>
-          <w:lang w:val="fr-FR"/>
-        </w:rPr>
-      </w:pPr>
-    </w:p>
-    <w:p>
-      <w:pPr>
-        <w:pStyle w:val="Heading2"/>
-        <w:rPr>
-          <w:lang w:val="fr-FR"/>
-        </w:rPr>
-      </w:pPr>
-      <w:r>
-        <w:rPr>
-          <w:lang w:val="fr-FR"/>
-        </w:rPr>
-        <w:t>(b) Affichez cette même ré</w:t>
-      </w:r>
-      <w:r>
-        <w:rPr>
-          <w:lang w:val="fr-FR"/>
-        </w:rPr>
-        <w:t>servation pour chacune des deux sessions. Commentez !</w:t>
-      </w:r>
-    </w:p>
-    <w:p>
-      <w:pPr>
-        <w:rPr>
-          <w:lang w:val="fr-FR"/>
-        </w:rPr>
-      </w:pPr>
-      <w:r>
-        <w:rPr>
-          <w:noProof/>
-          <w:lang w:eastAsia="en-GB"/>
-        </w:rPr>
-        <w:drawing>
-          <wp:inline distT="0" distB="0" distL="0" distR="0">
-            <wp:extent cx="6013735" cy="1447800"/>
-            <wp:effectExtent l="0" t="0" r="6350" b="0"/>
-            <wp:docPr id="11" name="Picture 11"/>
-            <wp:cNvGraphicFramePr>
-              <a:graphicFrameLocks xmlns:a="http://schemas.openxmlformats.org/drawingml/2006/main" noChangeAspect="1"/>
-            </wp:cNvGraphicFramePr>
-            <a:graphic xmlns:a="http://schemas.openxmlformats.org/drawingml/2006/main">
-              <a:graphicData uri="http://schemas.openxmlformats.org/drawingml/2006/picture">
-                <pic:pic xmlns:pic="http://schemas.openxmlformats.org/drawingml/2006/picture">
-                  <pic:nvPicPr>
-                    <pic:cNvPr id="11" name="ques-2b.PNG"/>
+                    <pic:cNvPr id="22" name="ques-2a.PNG"/>
                     <pic:cNvPicPr/>
                   </pic:nvPicPr>
                   <pic:blipFill>
@@ -1023,7 +975,7 @@
                   <pic:spPr>
                     <a:xfrm>
                       <a:off x="0" y="0"/>
-                      <a:ext cx="6026078" cy="1450771"/>
+                      <a:ext cx="3870189" cy="539443"/>
                     </a:xfrm>
                     <a:prstGeom prst="rect">
                       <a:avLst/>
@@ -1039,23 +991,6 @@
     <w:p>
       <w:pPr>
         <w:rPr>
-          <w:sz w:val="24"/>
-          <w:szCs w:val="24"/>
-          <w:lang w:val="fr-FR"/>
-        </w:rPr>
-      </w:pPr>
-      <w:r>
-        <w:rPr>
-          <w:sz w:val="24"/>
-          <w:szCs w:val="24"/>
-          <w:lang w:val="fr-FR"/>
-        </w:rPr>
-        <w:t>La modification dans la deuxième session ne s'affiche pas dans la première session.</w:t>
-      </w:r>
-    </w:p>
-    <w:p>
-      <w:pPr>
-        <w:rPr>
           <w:lang w:val="fr-FR"/>
         </w:rPr>
       </w:pPr>
@@ -1071,43 +1006,32 @@
         <w:rPr>
           <w:lang w:val="fr-FR"/>
         </w:rPr>
-        <w:t>(c) Insérez cette même réservation dans la premiè</w:t>
-      </w:r>
-      <w:r>
-        <w:rPr>
-          <w:lang w:val="fr-FR"/>
-        </w:rPr>
-        <w:t xml:space="preserve">re session. Que </w:t>
-      </w:r>
-      <w:r>
-        <w:rPr>
-          <w:lang w:val="fr-FR"/>
-        </w:rPr>
-        <w:t>se passe-t-il dans cette premiè</w:t>
-      </w:r>
-      <w:r>
-        <w:rPr>
-          <w:lang w:val="fr-FR"/>
-        </w:rPr>
-        <w:t>re session ?</w:t>
-      </w:r>
-    </w:p>
-    <w:p>
-      <w:pPr>
-        <w:rPr>
-          <w:lang w:val="fr-FR"/>
-        </w:rPr>
-      </w:pPr>
-      <w:r>
+        <w:t>(b) Affichez cette même ré</w:t>
+      </w:r>
+      <w:r>
+        <w:rPr>
+          <w:lang w:val="fr-FR"/>
+        </w:rPr>
+        <w:t>servation pour chacune des deux sessions. Commentez !</w:t>
+      </w:r>
+    </w:p>
+    <w:p>
+      <w:pPr>
         <w:rPr>
           <w:noProof/>
           <w:lang w:eastAsia="en-GB"/>
         </w:rPr>
+      </w:pPr>
+      <w:r>
+        <w:rPr>
+          <w:noProof/>
+          <w:lang w:eastAsia="en-GB"/>
+        </w:rPr>
         <w:drawing>
           <wp:inline distT="0" distB="0" distL="0" distR="0">
-            <wp:extent cx="3657600" cy="620147"/>
-            <wp:effectExtent l="0" t="0" r="0" b="8890"/>
-            <wp:docPr id="12" name="Picture 12"/>
+            <wp:extent cx="5731510" cy="671830"/>
+            <wp:effectExtent l="0" t="0" r="2540" b="0"/>
+            <wp:docPr id="23" name="Picture 23"/>
             <wp:cNvGraphicFramePr>
               <a:graphicFrameLocks xmlns:a="http://schemas.openxmlformats.org/drawingml/2006/main" noChangeAspect="1"/>
             </wp:cNvGraphicFramePr>
@@ -1115,7 +1039,7 @@
               <a:graphicData uri="http://schemas.openxmlformats.org/drawingml/2006/picture">
                 <pic:pic xmlns:pic="http://schemas.openxmlformats.org/drawingml/2006/picture">
                   <pic:nvPicPr>
-                    <pic:cNvPr id="12" name="ques-2c.PNG"/>
+                    <pic:cNvPr id="23" name="ques-2b.PNG"/>
                     <pic:cNvPicPr/>
                   </pic:nvPicPr>
                   <pic:blipFill>
@@ -1133,7 +1057,7 @@
                   <pic:spPr>
                     <a:xfrm>
                       <a:off x="0" y="0"/>
-                      <a:ext cx="3728054" cy="632092"/>
+                      <a:ext cx="5731510" cy="671830"/>
                     </a:xfrm>
                     <a:prstGeom prst="rect">
                       <a:avLst/>
@@ -1149,18 +1073,27 @@
     <w:p>
       <w:pPr>
         <w:rPr>
-          <w:sz w:val="24"/>
-          <w:szCs w:val="24"/>
-          <w:lang w:val="fr-FR"/>
-        </w:rPr>
-      </w:pPr>
-      <w:r>
-        <w:rPr>
-          <w:sz w:val="24"/>
-          <w:szCs w:val="24"/>
-          <w:lang w:val="fr-FR"/>
-        </w:rPr>
-        <w:t>Le programme ne marche pas.</w:t>
+          <w:lang w:val="fr-FR"/>
+        </w:rPr>
+      </w:pPr>
+      <w:r>
+        <w:rPr>
+          <w:lang w:val="fr-FR"/>
+        </w:rPr>
+        <w:t>La nouvelle réservation n’est pas ajoutée dans la base de la 1</w:t>
+      </w:r>
+      <w:r>
+        <w:rPr>
+          <w:vertAlign w:val="superscript"/>
+          <w:lang w:val="fr-FR"/>
+        </w:rPr>
+        <w:t>e</w:t>
+      </w:r>
+      <w:r>
+        <w:rPr>
+          <w:lang w:val="fr-FR"/>
+        </w:rPr>
+        <w:t xml:space="preserve"> session.</w:t>
       </w:r>
     </w:p>
     <w:p>
@@ -1181,35 +1114,25 @@
         <w:rPr>
           <w:lang w:val="fr-FR"/>
         </w:rPr>
-        <w:lastRenderedPageBreak/>
-        <w:t>(d) Effectuez un rollback dans la seconde session.</w:t>
-      </w:r>
-    </w:p>
-    <w:p>
-      <w:pPr>
-        <w:rPr>
-          <w:lang w:val="fr-FR"/>
-        </w:rPr>
-      </w:pPr>
-    </w:p>
-    <w:p>
-      <w:pPr>
-        <w:pStyle w:val="Heading2"/>
-        <w:rPr>
-          <w:lang w:val="fr-FR"/>
-        </w:rPr>
-      </w:pPr>
-      <w:r>
-        <w:rPr>
-          <w:lang w:val="fr-FR"/>
-        </w:rPr>
-        <w:t>(e) Affichez cette même ré</w:t>
-      </w:r>
-      <w:r>
-        <w:rPr>
-          <w:lang w:val="fr-FR"/>
-        </w:rPr>
-        <w:t>servation pour chacune des deux sessions.</w:t>
+        <w:t>(c) Insérez cette même réservation dans la premiè</w:t>
+      </w:r>
+      <w:r>
+        <w:rPr>
+          <w:lang w:val="fr-FR"/>
+        </w:rPr>
+        <w:t xml:space="preserve">re session. Que </w:t>
+      </w:r>
+      <w:r>
+        <w:rPr>
+          <w:lang w:val="fr-FR"/>
+        </w:rPr>
+        <w:t>se passe-t-il dans cette premiè</w:t>
+      </w:r>
+      <w:r>
+        <w:rPr>
+          <w:lang w:val="fr-FR"/>
+        </w:rPr>
+        <w:t>re session ?</w:t>
       </w:r>
     </w:p>
     <w:p>
@@ -1225,9 +1148,9 @@
         </w:rPr>
         <w:drawing>
           <wp:inline distT="0" distB="0" distL="0" distR="0">
-            <wp:extent cx="5731510" cy="1484630"/>
-            <wp:effectExtent l="0" t="0" r="2540" b="1270"/>
-            <wp:docPr id="13" name="Picture 13"/>
+            <wp:extent cx="4064000" cy="413396"/>
+            <wp:effectExtent l="0" t="0" r="0" b="5715"/>
+            <wp:docPr id="24" name="Picture 24"/>
             <wp:cNvGraphicFramePr>
               <a:graphicFrameLocks xmlns:a="http://schemas.openxmlformats.org/drawingml/2006/main" noChangeAspect="1"/>
             </wp:cNvGraphicFramePr>
@@ -1235,7 +1158,7 @@
               <a:graphicData uri="http://schemas.openxmlformats.org/drawingml/2006/picture">
                 <pic:pic xmlns:pic="http://schemas.openxmlformats.org/drawingml/2006/picture">
                   <pic:nvPicPr>
-                    <pic:cNvPr id="13" name="ques-2e.PNG"/>
+                    <pic:cNvPr id="24" name="ques-2c.PNG"/>
                     <pic:cNvPicPr/>
                   </pic:nvPicPr>
                   <pic:blipFill>
@@ -1253,7 +1176,7 @@
                   <pic:spPr>
                     <a:xfrm>
                       <a:off x="0" y="0"/>
-                      <a:ext cx="5731510" cy="1484630"/>
+                      <a:ext cx="4109803" cy="418055"/>
                     </a:xfrm>
                     <a:prstGeom prst="rect">
                       <a:avLst/>
@@ -1269,6 +1192,28 @@
     <w:p>
       <w:pPr>
         <w:rPr>
+          <w:szCs w:val="24"/>
+          <w:lang w:val="fr-FR"/>
+        </w:rPr>
+      </w:pPr>
+      <w:r>
+        <w:rPr>
+          <w:szCs w:val="24"/>
+          <w:lang w:val="fr-FR"/>
+        </w:rPr>
+        <w:t>Le programme ne marche pas.</w:t>
+      </w:r>
+      <w:r>
+        <w:rPr>
+          <w:szCs w:val="24"/>
+          <w:lang w:val="fr-FR"/>
+        </w:rPr>
+        <w:t xml:space="preserve"> Il attend un ROLLBACK / COMMIT.</w:t>
+      </w:r>
+    </w:p>
+    <w:p>
+      <w:pPr>
+        <w:rPr>
           <w:lang w:val="fr-FR"/>
         </w:rPr>
       </w:pPr>
@@ -1284,194 +1229,7 @@
         <w:rPr>
           <w:lang w:val="fr-FR"/>
         </w:rPr>
-        <w:t>(f) Eff</w:t>
-      </w:r>
-      <w:r>
-        <w:rPr>
-          <w:lang w:val="fr-FR"/>
-        </w:rPr>
-        <w:t>ectuez un commit dans la premiè</w:t>
-      </w:r>
-      <w:r>
-        <w:rPr>
-          <w:lang w:val="fr-FR"/>
-        </w:rPr>
-        <w:t>re session.</w:t>
-      </w:r>
-    </w:p>
-    <w:p>
-      <w:pPr>
-        <w:rPr>
-          <w:lang w:val="fr-FR"/>
-        </w:rPr>
-      </w:pPr>
-    </w:p>
-    <w:p>
-      <w:pPr>
-        <w:pStyle w:val="Heading2"/>
-        <w:rPr>
-          <w:lang w:val="fr-FR"/>
-        </w:rPr>
-      </w:pPr>
-      <w:r>
-        <w:rPr>
-          <w:lang w:val="fr-FR"/>
-        </w:rPr>
-        <w:t>(g) Affichez cette même ré</w:t>
-      </w:r>
-      <w:r>
-        <w:rPr>
-          <w:lang w:val="fr-FR"/>
-        </w:rPr>
-        <w:t>servation pour chacune des deux sessions.</w:t>
-      </w:r>
-    </w:p>
-    <w:p>
-      <w:pPr>
-        <w:rPr>
-          <w:lang w:val="fr-FR"/>
-        </w:rPr>
-      </w:pPr>
-    </w:p>
-    <w:p>
-      <w:pPr>
-        <w:pStyle w:val="Heading2"/>
-        <w:rPr>
-          <w:lang w:val="fr-FR"/>
-        </w:rPr>
-      </w:pPr>
-      <w:r>
-        <w:rPr>
-          <w:lang w:val="fr-FR"/>
-        </w:rPr>
-        <w:t>(h) Concluez !</w:t>
-      </w:r>
-    </w:p>
-    <w:p>
-      <w:pPr>
-        <w:rPr>
-          <w:sz w:val="24"/>
-          <w:szCs w:val="24"/>
-          <w:lang w:val="fr-FR"/>
-        </w:rPr>
-      </w:pPr>
-      <w:r>
-        <w:rPr>
-          <w:sz w:val="24"/>
-          <w:szCs w:val="24"/>
-          <w:lang w:val="fr-FR"/>
-        </w:rPr>
-        <w:t>Il faut absolument exécuter l'instruction COMMIT après chaque nouvelle modification dans la base, sinon les autres sessions de la base ne remarquent pas ces changements.</w:t>
-      </w:r>
-    </w:p>
-    <w:p>
-      <w:pPr>
-        <w:rPr>
-          <w:lang w:val="fr-FR"/>
-        </w:rPr>
-      </w:pPr>
-    </w:p>
-    <w:p>
-      <w:pPr>
-        <w:pStyle w:val="Heading1"/>
-        <w:rPr>
-          <w:lang w:val="fr-FR"/>
-        </w:rPr>
-      </w:pPr>
-      <w:r>
-        <w:rPr>
-          <w:lang w:val="fr-FR"/>
-        </w:rPr>
-        <w:t>3. Effectuez successiveme</w:t>
-      </w:r>
-      <w:r>
-        <w:rPr>
-          <w:lang w:val="fr-FR"/>
-        </w:rPr>
-        <w:t>nt les opé</w:t>
-      </w:r>
-      <w:r>
-        <w:rPr>
-          <w:lang w:val="fr-FR"/>
-        </w:rPr>
-        <w:t>rations suivantes.</w:t>
-      </w:r>
-    </w:p>
-    <w:p>
-      <w:pPr>
-        <w:pStyle w:val="Heading2"/>
-        <w:rPr>
-          <w:lang w:val="fr-FR"/>
-        </w:rPr>
-      </w:pPr>
-      <w:r>
-        <w:rPr>
-          <w:lang w:val="fr-FR"/>
-        </w:rPr>
-        <w:t>(a) Modifiez une réservation R1 dans la premiè</w:t>
-      </w:r>
-      <w:r>
-        <w:rPr>
-          <w:lang w:val="fr-FR"/>
-        </w:rPr>
-        <w:t>re session.</w:t>
-      </w:r>
-    </w:p>
-    <w:p>
-      <w:pPr>
-        <w:pStyle w:val="Code"/>
-      </w:pPr>
-      <w:r>
-        <w:t>update</w:t>
-      </w:r>
-      <w:r>
-        <w:tab/>
-        <w:t>reservation</w:t>
-      </w:r>
-    </w:p>
-    <w:p>
-      <w:pPr>
-        <w:pStyle w:val="Code"/>
-      </w:pPr>
-      <w:r>
-        <w:t>set</w:t>
-      </w:r>
-      <w:r>
-        <w:tab/>
-      </w:r>
-      <w:r>
-        <w:tab/>
-        <w:t>numero_place = 181</w:t>
-      </w:r>
-    </w:p>
-    <w:p>
-      <w:pPr>
-        <w:pStyle w:val="Code"/>
-      </w:pPr>
-      <w:r>
-        <w:t>where</w:t>
-      </w:r>
-      <w:r>
-        <w:tab/>
-      </w:r>
-      <w:r>
-        <w:tab/>
-        <w:t>numero_seance = 20</w:t>
-      </w:r>
-    </w:p>
-    <w:p>
-      <w:pPr>
-        <w:pStyle w:val="Code"/>
-      </w:pPr>
-      <w:r>
-        <w:t xml:space="preserve">and </w:t>
-      </w:r>
-      <w:r>
-        <w:tab/>
-      </w:r>
-      <w:r>
-        <w:tab/>
-        <w:t>nom_spectateur = ‘MIHU’ ;</w:t>
+        <w:t>(d) Effectuez un rollback dans la seconde session.</w:t>
       </w:r>
     </w:p>
     <w:p>
@@ -1487,9 +1245,9 @@
         </w:rPr>
         <w:drawing>
           <wp:inline distT="0" distB="0" distL="0" distR="0">
-            <wp:extent cx="3109229" cy="670618"/>
-            <wp:effectExtent l="0" t="0" r="0" b="0"/>
-            <wp:docPr id="14" name="Picture 14"/>
+            <wp:extent cx="5731510" cy="392430"/>
+            <wp:effectExtent l="0" t="0" r="2540" b="7620"/>
+            <wp:docPr id="25" name="Picture 25"/>
             <wp:cNvGraphicFramePr>
               <a:graphicFrameLocks xmlns:a="http://schemas.openxmlformats.org/drawingml/2006/main" noChangeAspect="1"/>
             </wp:cNvGraphicFramePr>
@@ -1497,7 +1255,7 @@
               <a:graphicData uri="http://schemas.openxmlformats.org/drawingml/2006/picture">
                 <pic:pic xmlns:pic="http://schemas.openxmlformats.org/drawingml/2006/picture">
                   <pic:nvPicPr>
-                    <pic:cNvPr id="14" name="ques-3a.PNG"/>
+                    <pic:cNvPr id="25" name="ques-2d.PNG"/>
                     <pic:cNvPicPr/>
                   </pic:nvPicPr>
                   <pic:blipFill>
@@ -1515,7 +1273,7 @@
                   <pic:spPr>
                     <a:xfrm>
                       <a:off x="0" y="0"/>
-                      <a:ext cx="3109229" cy="670618"/>
+                      <a:ext cx="5736826" cy="392794"/>
                     </a:xfrm>
                     <a:prstGeom prst="rect">
                       <a:avLst/>
@@ -1534,6 +1292,46 @@
           <w:lang w:val="fr-FR"/>
         </w:rPr>
       </w:pPr>
+      <w:r>
+        <w:rPr>
+          <w:lang w:val="fr-FR"/>
+        </w:rPr>
+        <w:lastRenderedPageBreak/>
+        <w:t>Quand on effectue un ROLLBACK dans la 2</w:t>
+      </w:r>
+      <w:r>
+        <w:rPr>
+          <w:vertAlign w:val="superscript"/>
+          <w:lang w:val="fr-FR"/>
+        </w:rPr>
+        <w:t>e</w:t>
+      </w:r>
+      <w:r>
+        <w:rPr>
+          <w:lang w:val="fr-FR"/>
+        </w:rPr>
+        <w:t xml:space="preserve"> session, la 1</w:t>
+      </w:r>
+      <w:r>
+        <w:rPr>
+          <w:vertAlign w:val="superscript"/>
+          <w:lang w:val="fr-FR"/>
+        </w:rPr>
+        <w:t>e</w:t>
+      </w:r>
+      <w:r>
+        <w:rPr>
+          <w:lang w:val="fr-FR"/>
+        </w:rPr>
+        <w:t xml:space="preserve"> peut désormais ajouter la nouvelle réservation.</w:t>
+      </w:r>
+    </w:p>
+    <w:p>
+      <w:pPr>
+        <w:rPr>
+          <w:lang w:val="fr-FR"/>
+        </w:rPr>
+      </w:pPr>
     </w:p>
     <w:p>
       <w:pPr>
@@ -1546,92 +1344,13 @@
         <w:rPr>
           <w:lang w:val="fr-FR"/>
         </w:rPr>
-        <w:t>(b) Modifiez une ré</w:t>
-      </w:r>
-      <w:r>
-        <w:rPr>
-          <w:lang w:val="fr-FR"/>
-        </w:rPr>
-        <w:t>servation R2 dans la seconde session.</w:t>
-      </w:r>
-    </w:p>
-    <w:p>
-      <w:pPr>
-        <w:pStyle w:val="Code"/>
-        <w:rPr>
-          <w:lang w:val="en-GB"/>
-        </w:rPr>
-      </w:pPr>
-      <w:r>
-        <w:rPr>
-          <w:lang w:val="en-GB"/>
-        </w:rPr>
-        <w:t>update</w:t>
-      </w:r>
-      <w:r>
-        <w:rPr>
-          <w:lang w:val="en-GB"/>
-        </w:rPr>
-        <w:tab/>
-        <w:t>reservation</w:t>
-      </w:r>
-    </w:p>
-    <w:p>
-      <w:pPr>
-        <w:pStyle w:val="Code"/>
-        <w:rPr>
-          <w:lang w:val="en-GB"/>
-        </w:rPr>
-      </w:pPr>
-      <w:r>
-        <w:rPr>
-          <w:lang w:val="en-GB"/>
-        </w:rPr>
-        <w:t>set</w:t>
-      </w:r>
-      <w:r>
-        <w:rPr>
-          <w:lang w:val="en-GB"/>
-        </w:rPr>
-        <w:tab/>
-      </w:r>
-      <w:r>
-        <w:rPr>
-          <w:lang w:val="en-GB"/>
-        </w:rPr>
-        <w:tab/>
-        <w:t>numero_place = 148</w:t>
-      </w:r>
-    </w:p>
-    <w:p>
-      <w:pPr>
-        <w:pStyle w:val="Code"/>
-      </w:pPr>
-      <w:r>
-        <w:t>where</w:t>
-      </w:r>
-      <w:r>
-        <w:tab/>
-      </w:r>
-      <w:r>
-        <w:tab/>
-        <w:t>numero_seance = 21</w:t>
-      </w:r>
-    </w:p>
-    <w:p>
-      <w:pPr>
-        <w:pStyle w:val="Code"/>
-      </w:pPr>
-      <w:r>
-        <w:lastRenderedPageBreak/>
-        <w:t>and</w:t>
-      </w:r>
-      <w:r>
-        <w:tab/>
-      </w:r>
-      <w:r>
-        <w:tab/>
-        <w:t>nom_spectateur = ‘LAM’ ;</w:t>
+        <w:t>(e) Affichez cette même ré</w:t>
+      </w:r>
+      <w:r>
+        <w:rPr>
+          <w:lang w:val="fr-FR"/>
+        </w:rPr>
+        <w:t>servation pour chacune des deux sessions.</w:t>
       </w:r>
     </w:p>
     <w:p>
@@ -1647,9 +1366,9 @@
         </w:rPr>
         <w:drawing>
           <wp:inline distT="0" distB="0" distL="0" distR="0">
-            <wp:extent cx="2987299" cy="762066"/>
-            <wp:effectExtent l="0" t="0" r="3810" b="0"/>
-            <wp:docPr id="15" name="Picture 15"/>
+            <wp:extent cx="5731510" cy="570865"/>
+            <wp:effectExtent l="0" t="0" r="2540" b="635"/>
+            <wp:docPr id="26" name="Picture 26"/>
             <wp:cNvGraphicFramePr>
               <a:graphicFrameLocks xmlns:a="http://schemas.openxmlformats.org/drawingml/2006/main" noChangeAspect="1"/>
             </wp:cNvGraphicFramePr>
@@ -1657,7 +1376,7 @@
               <a:graphicData uri="http://schemas.openxmlformats.org/drawingml/2006/picture">
                 <pic:pic xmlns:pic="http://schemas.openxmlformats.org/drawingml/2006/picture">
                   <pic:nvPicPr>
-                    <pic:cNvPr id="15" name="ques-3b.PNG"/>
+                    <pic:cNvPr id="26" name="ques-2e.PNG"/>
                     <pic:cNvPicPr/>
                   </pic:nvPicPr>
                   <pic:blipFill>
@@ -1675,7 +1394,7 @@
                   <pic:spPr>
                     <a:xfrm>
                       <a:off x="0" y="0"/>
-                      <a:ext cx="2987299" cy="762066"/>
+                      <a:ext cx="5731510" cy="570865"/>
                     </a:xfrm>
                     <a:prstGeom prst="rect">
                       <a:avLst/>
@@ -1694,6 +1413,44 @@
           <w:lang w:val="fr-FR"/>
         </w:rPr>
       </w:pPr>
+      <w:r>
+        <w:rPr>
+          <w:lang w:val="fr-FR"/>
+        </w:rPr>
+        <w:t>La nouvelle réservation dans le 2</w:t>
+      </w:r>
+      <w:r>
+        <w:rPr>
+          <w:vertAlign w:val="superscript"/>
+          <w:lang w:val="fr-FR"/>
+        </w:rPr>
+        <w:t>e</w:t>
+      </w:r>
+      <w:r>
+        <w:rPr>
+          <w:lang w:val="fr-FR"/>
+        </w:rPr>
+        <w:t xml:space="preserve"> session est supprimée ( en raison de l’</w:t>
+      </w:r>
+      <w:r>
+        <w:rPr>
+          <w:lang w:val="fr-FR"/>
+        </w:rPr>
+        <w:t>instruction ROLLBACK</w:t>
+      </w:r>
+      <w:r>
+        <w:rPr>
+          <w:lang w:val="fr-FR"/>
+        </w:rPr>
+        <w:t xml:space="preserve"> )</w:t>
+      </w:r>
+    </w:p>
+    <w:p>
+      <w:pPr>
+        <w:rPr>
+          <w:lang w:val="fr-FR"/>
+        </w:rPr>
+      </w:pPr>
     </w:p>
     <w:p>
       <w:pPr>
@@ -1706,13 +1463,59 @@
         <w:rPr>
           <w:lang w:val="fr-FR"/>
         </w:rPr>
-        <w:t>(c) Modifiez la ré</w:t>
-      </w:r>
-      <w:r>
-        <w:rPr>
-          <w:lang w:val="fr-FR"/>
-        </w:rPr>
-        <w:t>servation R1 dans la seconde session.</w:t>
+        <w:t>(f) Eff</w:t>
+      </w:r>
+      <w:r>
+        <w:rPr>
+          <w:lang w:val="fr-FR"/>
+        </w:rPr>
+        <w:t>ectuez un commit dans la premiè</w:t>
+      </w:r>
+      <w:r>
+        <w:rPr>
+          <w:lang w:val="fr-FR"/>
+        </w:rPr>
+        <w:t>re session.</w:t>
+      </w:r>
+    </w:p>
+    <w:p>
+      <w:pPr>
+        <w:rPr>
+          <w:lang w:val="fr-FR"/>
+        </w:rPr>
+      </w:pPr>
+      <w:r>
+        <w:rPr>
+          <w:lang w:val="fr-FR"/>
+        </w:rPr>
+        <w:t>La nouvelle réservation sera mise à jour dans toute la base, dans toutes les sessions.</w:t>
+      </w:r>
+    </w:p>
+    <w:p>
+      <w:pPr>
+        <w:rPr>
+          <w:lang w:val="fr-FR"/>
+        </w:rPr>
+      </w:pPr>
+    </w:p>
+    <w:p>
+      <w:pPr>
+        <w:pStyle w:val="Heading2"/>
+        <w:rPr>
+          <w:lang w:val="fr-FR"/>
+        </w:rPr>
+      </w:pPr>
+      <w:r>
+        <w:rPr>
+          <w:lang w:val="fr-FR"/>
+        </w:rPr>
+        <w:t>(g) Affichez cette même ré</w:t>
+      </w:r>
+      <w:r>
+        <w:rPr>
+          <w:lang w:val="fr-FR"/>
+        </w:rPr>
+        <w:t>servation pour chacune des deux sessions.</w:t>
       </w:r>
     </w:p>
     <w:p>
@@ -1728,9 +1531,9 @@
         </w:rPr>
         <w:drawing>
           <wp:inline distT="0" distB="0" distL="0" distR="0">
-            <wp:extent cx="2495550" cy="1086980"/>
-            <wp:effectExtent l="0" t="0" r="0" b="0"/>
-            <wp:docPr id="16" name="Picture 16"/>
+            <wp:extent cx="5731510" cy="580390"/>
+            <wp:effectExtent l="0" t="0" r="2540" b="0"/>
+            <wp:docPr id="27" name="Picture 27"/>
             <wp:cNvGraphicFramePr>
               <a:graphicFrameLocks xmlns:a="http://schemas.openxmlformats.org/drawingml/2006/main" noChangeAspect="1"/>
             </wp:cNvGraphicFramePr>
@@ -1738,7 +1541,7 @@
               <a:graphicData uri="http://schemas.openxmlformats.org/drawingml/2006/picture">
                 <pic:pic xmlns:pic="http://schemas.openxmlformats.org/drawingml/2006/picture">
                   <pic:nvPicPr>
-                    <pic:cNvPr id="16" name="ques-3c.PNG"/>
+                    <pic:cNvPr id="27" name="ques-2g.PNG"/>
                     <pic:cNvPicPr/>
                   </pic:nvPicPr>
                   <pic:blipFill>
@@ -1756,7 +1559,7 @@
                   <pic:spPr>
                     <a:xfrm>
                       <a:off x="0" y="0"/>
-                      <a:ext cx="2513569" cy="1094829"/>
+                      <a:ext cx="5731510" cy="580390"/>
                     </a:xfrm>
                     <a:prstGeom prst="rect">
                       <a:avLst/>
@@ -1771,20 +1574,407 @@
     </w:p>
     <w:p>
       <w:pPr>
-        <w:rPr>
-          <w:sz w:val="24"/>
-          <w:szCs w:val="24"/>
-          <w:lang w:val="fr-FR"/>
-        </w:rPr>
-      </w:pPr>
-      <w:r>
-        <w:rPr>
-          <w:sz w:val="24"/>
+        <w:pStyle w:val="Heading2"/>
+        <w:rPr>
+          <w:lang w:val="fr-FR"/>
+        </w:rPr>
+      </w:pPr>
+    </w:p>
+    <w:p>
+      <w:pPr>
+        <w:pStyle w:val="Heading2"/>
+        <w:rPr>
+          <w:lang w:val="fr-FR"/>
+        </w:rPr>
+      </w:pPr>
+      <w:r>
+        <w:rPr>
+          <w:lang w:val="fr-FR"/>
+        </w:rPr>
+        <w:t>(h) Concluez !</w:t>
+      </w:r>
+    </w:p>
+    <w:p>
+      <w:pPr>
+        <w:rPr>
+          <w:szCs w:val="24"/>
+          <w:lang w:val="fr-FR"/>
+        </w:rPr>
+      </w:pPr>
+      <w:r>
+        <w:rPr>
+          <w:szCs w:val="24"/>
+          <w:lang w:val="fr-FR"/>
+        </w:rPr>
+        <w:t>Il faut absolument exécuter l'instruction COMMIT après chaque nouvelle modification dans la base, sinon les autres sessions de la base ne</w:t>
+      </w:r>
+      <w:r>
+        <w:rPr>
+          <w:szCs w:val="24"/>
+          <w:lang w:val="fr-FR"/>
+        </w:rPr>
+        <w:t xml:space="preserve"> rem</w:t>
+      </w:r>
+      <w:r>
+        <w:rPr>
+          <w:szCs w:val="24"/>
+          <w:lang w:val="fr-FR"/>
+        </w:rPr>
+        <w:t xml:space="preserve">arquent pas ces changements ( </w:t>
+      </w:r>
+      <w:r>
+        <w:rPr>
+          <w:szCs w:val="24"/>
+          <w:lang w:val="fr-FR"/>
+        </w:rPr>
+        <w:t>elles</w:t>
+      </w:r>
+      <w:r>
+        <w:rPr>
+          <w:szCs w:val="24"/>
+          <w:lang w:val="fr-FR"/>
+        </w:rPr>
+        <w:t xml:space="preserve"> attend</w:t>
+      </w:r>
+      <w:r>
+        <w:rPr>
+          <w:szCs w:val="24"/>
+          <w:lang w:val="fr-FR"/>
+        </w:rPr>
+        <w:t>ent</w:t>
+      </w:r>
+      <w:r>
+        <w:rPr>
+          <w:szCs w:val="24"/>
+          <w:lang w:val="fr-FR"/>
+        </w:rPr>
+        <w:t xml:space="preserve"> pour un COMMIT afin de pouvo</w:t>
+      </w:r>
+      <w:r>
+        <w:rPr>
+          <w:szCs w:val="24"/>
+          <w:lang w:val="fr-FR"/>
+        </w:rPr>
+        <w:t>ir insérer de nouvelles données ).</w:t>
+      </w:r>
+    </w:p>
+    <w:p>
+      <w:pPr>
+        <w:rPr>
+          <w:lang w:val="fr-FR"/>
+        </w:rPr>
+      </w:pPr>
+    </w:p>
+    <w:p>
+      <w:pPr>
+        <w:pStyle w:val="Heading1"/>
+        <w:rPr>
+          <w:lang w:val="fr-FR"/>
+        </w:rPr>
+      </w:pPr>
+      <w:r>
+        <w:rPr>
+          <w:lang w:val="fr-FR"/>
+        </w:rPr>
+        <w:t>3. Effectuez successiveme</w:t>
+      </w:r>
+      <w:r>
+        <w:rPr>
+          <w:lang w:val="fr-FR"/>
+        </w:rPr>
+        <w:t>nt les opé</w:t>
+      </w:r>
+      <w:r>
+        <w:rPr>
+          <w:lang w:val="fr-FR"/>
+        </w:rPr>
+        <w:t>rations suivantes.</w:t>
+      </w:r>
+    </w:p>
+    <w:p>
+      <w:pPr>
+        <w:rPr>
+          <w:lang w:val="fr-FR"/>
+        </w:rPr>
+      </w:pPr>
+      <w:r>
+        <w:rPr>
+          <w:lang w:val="fr-FR"/>
+        </w:rPr>
+        <w:t>( données R1 : 21, 148, ‘MIHU’ )</w:t>
+      </w:r>
+    </w:p>
+    <w:p>
+      <w:pPr>
+        <w:rPr>
+          <w:lang w:val="fr-FR"/>
+        </w:rPr>
+      </w:pPr>
+      <w:r>
+        <w:rPr>
+          <w:lang w:val="fr-FR"/>
+        </w:rPr>
+        <w:t>( données R2 : 21, 181, ‘LAM’ )</w:t>
+      </w:r>
+    </w:p>
+    <w:p>
+      <w:pPr>
+        <w:pStyle w:val="Heading2"/>
+        <w:rPr>
+          <w:lang w:val="fr-FR"/>
+        </w:rPr>
+      </w:pPr>
+      <w:r>
+        <w:rPr>
+          <w:lang w:val="fr-FR"/>
+        </w:rPr>
+        <w:t>(a) Modifiez une réservation R1 dans la premiè</w:t>
+      </w:r>
+      <w:r>
+        <w:rPr>
+          <w:lang w:val="fr-FR"/>
+        </w:rPr>
+        <w:t>re session.</w:t>
+      </w:r>
+    </w:p>
+    <w:p>
+      <w:pPr>
+        <w:rPr>
+          <w:lang w:val="fr-FR"/>
+        </w:rPr>
+      </w:pPr>
+      <w:r>
+        <w:rPr>
+          <w:noProof/>
+          <w:lang w:eastAsia="en-GB"/>
+        </w:rPr>
+        <w:drawing>
+          <wp:inline distT="0" distB="0" distL="0" distR="0">
+            <wp:extent cx="2952750" cy="1154558"/>
+            <wp:effectExtent l="0" t="0" r="0" b="7620"/>
+            <wp:docPr id="18" name="Picture 18"/>
+            <wp:cNvGraphicFramePr>
+              <a:graphicFrameLocks xmlns:a="http://schemas.openxmlformats.org/drawingml/2006/main" noChangeAspect="1"/>
+            </wp:cNvGraphicFramePr>
+            <a:graphic xmlns:a="http://schemas.openxmlformats.org/drawingml/2006/main">
+              <a:graphicData uri="http://schemas.openxmlformats.org/drawingml/2006/picture">
+                <pic:pic xmlns:pic="http://schemas.openxmlformats.org/drawingml/2006/picture">
+                  <pic:nvPicPr>
+                    <pic:cNvPr id="18" name="ques-3a.PNG"/>
+                    <pic:cNvPicPr/>
+                  </pic:nvPicPr>
+                  <pic:blipFill>
+                    <a:blip r:embed="rId19">
+                      <a:extLst>
+                        <a:ext uri="{28A0092B-C50C-407E-A947-70E740481C1C}">
+                          <a14:useLocalDpi xmlns:a14="http://schemas.microsoft.com/office/drawing/2010/main" val="0"/>
+                        </a:ext>
+                      </a:extLst>
+                    </a:blip>
+                    <a:stretch>
+                      <a:fillRect/>
+                    </a:stretch>
+                  </pic:blipFill>
+                  <pic:spPr>
+                    <a:xfrm>
+                      <a:off x="0" y="0"/>
+                      <a:ext cx="2961469" cy="1157967"/>
+                    </a:xfrm>
+                    <a:prstGeom prst="rect">
+                      <a:avLst/>
+                    </a:prstGeom>
+                  </pic:spPr>
+                </pic:pic>
+              </a:graphicData>
+            </a:graphic>
+          </wp:inline>
+        </w:drawing>
+      </w:r>
+    </w:p>
+    <w:p>
+      <w:pPr>
+        <w:rPr>
+          <w:lang w:val="fr-FR"/>
+        </w:rPr>
+      </w:pPr>
+    </w:p>
+    <w:p>
+      <w:pPr>
+        <w:pStyle w:val="Heading2"/>
+        <w:rPr>
+          <w:lang w:val="fr-FR"/>
+        </w:rPr>
+      </w:pPr>
+      <w:r>
+        <w:rPr>
+          <w:lang w:val="fr-FR"/>
+        </w:rPr>
+        <w:lastRenderedPageBreak/>
+        <w:t>(b) Modifiez une ré</w:t>
+      </w:r>
+      <w:r>
+        <w:rPr>
+          <w:lang w:val="fr-FR"/>
+        </w:rPr>
+        <w:t>servation R2 dans la seconde session.</w:t>
+      </w:r>
+    </w:p>
+    <w:p>
+      <w:pPr>
+        <w:rPr>
+          <w:lang w:val="fr-FR"/>
+        </w:rPr>
+      </w:pPr>
+      <w:r>
+        <w:rPr>
+          <w:noProof/>
+          <w:lang w:eastAsia="en-GB"/>
+        </w:rPr>
+        <w:drawing>
+          <wp:inline distT="0" distB="0" distL="0" distR="0">
+            <wp:extent cx="2673350" cy="1130040"/>
+            <wp:effectExtent l="0" t="0" r="0" b="0"/>
+            <wp:docPr id="19" name="Picture 19"/>
+            <wp:cNvGraphicFramePr>
+              <a:graphicFrameLocks xmlns:a="http://schemas.openxmlformats.org/drawingml/2006/main" noChangeAspect="1"/>
+            </wp:cNvGraphicFramePr>
+            <a:graphic xmlns:a="http://schemas.openxmlformats.org/drawingml/2006/main">
+              <a:graphicData uri="http://schemas.openxmlformats.org/drawingml/2006/picture">
+                <pic:pic xmlns:pic="http://schemas.openxmlformats.org/drawingml/2006/picture">
+                  <pic:nvPicPr>
+                    <pic:cNvPr id="19" name="ques-3b.PNG"/>
+                    <pic:cNvPicPr/>
+                  </pic:nvPicPr>
+                  <pic:blipFill>
+                    <a:blip r:embed="rId20">
+                      <a:extLst>
+                        <a:ext uri="{28A0092B-C50C-407E-A947-70E740481C1C}">
+                          <a14:useLocalDpi xmlns:a14="http://schemas.microsoft.com/office/drawing/2010/main" val="0"/>
+                        </a:ext>
+                      </a:extLst>
+                    </a:blip>
+                    <a:stretch>
+                      <a:fillRect/>
+                    </a:stretch>
+                  </pic:blipFill>
+                  <pic:spPr>
+                    <a:xfrm>
+                      <a:off x="0" y="0"/>
+                      <a:ext cx="2686217" cy="1135479"/>
+                    </a:xfrm>
+                    <a:prstGeom prst="rect">
+                      <a:avLst/>
+                    </a:prstGeom>
+                  </pic:spPr>
+                </pic:pic>
+              </a:graphicData>
+            </a:graphic>
+          </wp:inline>
+        </w:drawing>
+      </w:r>
+    </w:p>
+    <w:p>
+      <w:pPr>
+        <w:rPr>
+          <w:lang w:val="fr-FR"/>
+        </w:rPr>
+      </w:pPr>
+    </w:p>
+    <w:p>
+      <w:pPr>
+        <w:pStyle w:val="Heading2"/>
+        <w:rPr>
+          <w:lang w:val="fr-FR"/>
+        </w:rPr>
+      </w:pPr>
+      <w:r>
+        <w:rPr>
+          <w:lang w:val="fr-FR"/>
+        </w:rPr>
+        <w:t>(c) Modifiez la ré</w:t>
+      </w:r>
+      <w:r>
+        <w:rPr>
+          <w:lang w:val="fr-FR"/>
+        </w:rPr>
+        <w:t>servation R1 dans la seconde session.</w:t>
+      </w:r>
+    </w:p>
+    <w:p>
+      <w:pPr>
+        <w:rPr>
+          <w:lang w:val="fr-FR"/>
+        </w:rPr>
+      </w:pPr>
+      <w:r>
+        <w:rPr>
+          <w:noProof/>
+          <w:lang w:eastAsia="en-GB"/>
+        </w:rPr>
+        <w:drawing>
+          <wp:inline distT="0" distB="0" distL="0" distR="0">
+            <wp:extent cx="3215919" cy="861135"/>
+            <wp:effectExtent l="0" t="0" r="3810" b="0"/>
+            <wp:docPr id="20" name="Picture 20"/>
+            <wp:cNvGraphicFramePr>
+              <a:graphicFrameLocks xmlns:a="http://schemas.openxmlformats.org/drawingml/2006/main" noChangeAspect="1"/>
+            </wp:cNvGraphicFramePr>
+            <a:graphic xmlns:a="http://schemas.openxmlformats.org/drawingml/2006/main">
+              <a:graphicData uri="http://schemas.openxmlformats.org/drawingml/2006/picture">
+                <pic:pic xmlns:pic="http://schemas.openxmlformats.org/drawingml/2006/picture">
+                  <pic:nvPicPr>
+                    <pic:cNvPr id="20" name="ques-3c.PNG"/>
+                    <pic:cNvPicPr/>
+                  </pic:nvPicPr>
+                  <pic:blipFill>
+                    <a:blip r:embed="rId21">
+                      <a:extLst>
+                        <a:ext uri="{28A0092B-C50C-407E-A947-70E740481C1C}">
+                          <a14:useLocalDpi xmlns:a14="http://schemas.microsoft.com/office/drawing/2010/main" val="0"/>
+                        </a:ext>
+                      </a:extLst>
+                    </a:blip>
+                    <a:stretch>
+                      <a:fillRect/>
+                    </a:stretch>
+                  </pic:blipFill>
+                  <pic:spPr>
+                    <a:xfrm>
+                      <a:off x="0" y="0"/>
+                      <a:ext cx="3215919" cy="861135"/>
+                    </a:xfrm>
+                    <a:prstGeom prst="rect">
+                      <a:avLst/>
+                    </a:prstGeom>
+                  </pic:spPr>
+                </pic:pic>
+              </a:graphicData>
+            </a:graphic>
+          </wp:inline>
+        </w:drawing>
+      </w:r>
+    </w:p>
+    <w:p>
+      <w:pPr>
+        <w:rPr>
+          <w:szCs w:val="24"/>
+          <w:lang w:val="fr-FR"/>
+        </w:rPr>
+      </w:pPr>
+      <w:r>
+        <w:rPr>
           <w:szCs w:val="24"/>
           <w:lang w:val="fr-FR"/>
         </w:rPr>
         <w:t>Le programme ne marche pas.</w:t>
       </w:r>
+      <w:r>
+        <w:rPr>
+          <w:szCs w:val="24"/>
+          <w:lang w:val="fr-FR"/>
+        </w:rPr>
+        <w:t xml:space="preserve"> Il attend un COMMIT.</w:t>
+      </w:r>
     </w:p>
     <w:p>
       <w:pPr>
@@ -1816,128 +2006,284 @@
     <w:p>
       <w:pPr>
         <w:rPr>
-          <w:sz w:val="24"/>
-          <w:szCs w:val="24"/>
-          <w:lang w:val="fr-FR"/>
-        </w:rPr>
-      </w:pPr>
-      <w:r>
-        <w:rPr>
-          <w:sz w:val="24"/>
-          <w:szCs w:val="24"/>
-          <w:lang w:val="fr-FR"/>
-        </w:rPr>
-        <w:t>Comme précédent, l</w:t>
-      </w:r>
+          <w:lang w:val="fr-FR"/>
+        </w:rPr>
+      </w:pPr>
+      <w:r>
+        <w:rPr>
+          <w:noProof/>
+          <w:lang w:eastAsia="en-GB"/>
+        </w:rPr>
+        <w:drawing>
+          <wp:inline distT="0" distB="0" distL="0" distR="0">
+            <wp:extent cx="2857748" cy="891617"/>
+            <wp:effectExtent l="0" t="0" r="0" b="3810"/>
+            <wp:docPr id="21" name="Picture 21"/>
+            <wp:cNvGraphicFramePr>
+              <a:graphicFrameLocks xmlns:a="http://schemas.openxmlformats.org/drawingml/2006/main" noChangeAspect="1"/>
+            </wp:cNvGraphicFramePr>
+            <a:graphic xmlns:a="http://schemas.openxmlformats.org/drawingml/2006/main">
+              <a:graphicData uri="http://schemas.openxmlformats.org/drawingml/2006/picture">
+                <pic:pic xmlns:pic="http://schemas.openxmlformats.org/drawingml/2006/picture">
+                  <pic:nvPicPr>
+                    <pic:cNvPr id="21" name="ques-3d.PNG"/>
+                    <pic:cNvPicPr/>
+                  </pic:nvPicPr>
+                  <pic:blipFill>
+                    <a:blip r:embed="rId22">
+                      <a:extLst>
+                        <a:ext uri="{28A0092B-C50C-407E-A947-70E740481C1C}">
+                          <a14:useLocalDpi xmlns:a14="http://schemas.microsoft.com/office/drawing/2010/main" val="0"/>
+                        </a:ext>
+                      </a:extLst>
+                    </a:blip>
+                    <a:stretch>
+                      <a:fillRect/>
+                    </a:stretch>
+                  </pic:blipFill>
+                  <pic:spPr>
+                    <a:xfrm>
+                      <a:off x="0" y="0"/>
+                      <a:ext cx="2857748" cy="891617"/>
+                    </a:xfrm>
+                    <a:prstGeom prst="rect">
+                      <a:avLst/>
+                    </a:prstGeom>
+                  </pic:spPr>
+                </pic:pic>
+              </a:graphicData>
+            </a:graphic>
+          </wp:inline>
+        </w:drawing>
+      </w:r>
+    </w:p>
+    <w:p>
+      <w:pPr>
+        <w:rPr>
+          <w:lang w:val="fr-FR"/>
+        </w:rPr>
+      </w:pPr>
+      <w:r>
+        <w:rPr>
+          <w:noProof/>
+          <w:lang w:eastAsia="en-GB"/>
+        </w:rPr>
+        <w:drawing>
+          <wp:inline distT="0" distB="0" distL="0" distR="0">
+            <wp:extent cx="4381500" cy="486062"/>
+            <wp:effectExtent l="0" t="0" r="0" b="9525"/>
+            <wp:docPr id="17" name="Picture 17"/>
+            <wp:cNvGraphicFramePr>
+              <a:graphicFrameLocks xmlns:a="http://schemas.openxmlformats.org/drawingml/2006/main" noChangeAspect="1"/>
+            </wp:cNvGraphicFramePr>
+            <a:graphic xmlns:a="http://schemas.openxmlformats.org/drawingml/2006/main">
+              <a:graphicData uri="http://schemas.openxmlformats.org/drawingml/2006/picture">
+                <pic:pic xmlns:pic="http://schemas.openxmlformats.org/drawingml/2006/picture">
+                  <pic:nvPicPr>
+                    <pic:cNvPr id="17" name="ques-3c-deadlock.PNG"/>
+                    <pic:cNvPicPr/>
+                  </pic:nvPicPr>
+                  <pic:blipFill>
+                    <a:blip r:embed="rId23">
+                      <a:extLst>
+                        <a:ext uri="{28A0092B-C50C-407E-A947-70E740481C1C}">
+                          <a14:useLocalDpi xmlns:a14="http://schemas.microsoft.com/office/drawing/2010/main" val="0"/>
+                        </a:ext>
+                      </a:extLst>
+                    </a:blip>
+                    <a:stretch>
+                      <a:fillRect/>
+                    </a:stretch>
+                  </pic:blipFill>
+                  <pic:spPr>
+                    <a:xfrm>
+                      <a:off x="0" y="0"/>
+                      <a:ext cx="4417876" cy="490097"/>
+                    </a:xfrm>
+                    <a:prstGeom prst="rect">
+                      <a:avLst/>
+                    </a:prstGeom>
+                  </pic:spPr>
+                </pic:pic>
+              </a:graphicData>
+            </a:graphic>
+          </wp:inline>
+        </w:drawing>
+      </w:r>
+    </w:p>
+    <w:p>
+      <w:pPr>
+        <w:pStyle w:val="Heading2"/>
+        <w:rPr>
+          <w:lang w:val="fr-FR"/>
+        </w:rPr>
+      </w:pPr>
+    </w:p>
+    <w:p>
+      <w:pPr>
+        <w:pStyle w:val="Heading2"/>
+        <w:rPr>
+          <w:lang w:val="fr-FR"/>
+        </w:rPr>
+      </w:pPr>
+      <w:r>
+        <w:rPr>
+          <w:lang w:val="fr-FR"/>
+        </w:rPr>
+        <w:t>(e) Effec</w:t>
+      </w:r>
+      <w:r>
+        <w:rPr>
+          <w:lang w:val="fr-FR"/>
+        </w:rPr>
+        <w:t>tuez un rollback dans la premiè</w:t>
+      </w:r>
+      <w:r>
+        <w:rPr>
+          <w:lang w:val="fr-FR"/>
+        </w:rPr>
+        <w:t>re session.</w:t>
+      </w:r>
+    </w:p>
+    <w:p>
+      <w:pPr>
+        <w:rPr>
+          <w:lang w:val="fr-FR"/>
+        </w:rPr>
+      </w:pPr>
+    </w:p>
+    <w:p>
+      <w:pPr>
+        <w:pStyle w:val="Heading2"/>
+        <w:rPr>
+          <w:lang w:val="fr-FR"/>
+        </w:rPr>
+      </w:pPr>
+      <w:r>
+        <w:rPr>
+          <w:lang w:val="fr-FR"/>
+        </w:rPr>
+        <w:t>(f) Effectuez un rollback dans la seconde session.</w:t>
+      </w:r>
+    </w:p>
+    <w:p>
+      <w:pPr>
+        <w:rPr>
+          <w:lang w:val="fr-FR"/>
+        </w:rPr>
+      </w:pPr>
+    </w:p>
+    <w:p>
+      <w:pPr>
+        <w:pStyle w:val="Heading2"/>
+        <w:rPr>
+          <w:lang w:val="fr-FR"/>
+        </w:rPr>
+      </w:pPr>
+      <w:r>
+        <w:rPr>
+          <w:lang w:val="fr-FR"/>
+        </w:rPr>
+        <w:t>(g) Concluez !</w:t>
+      </w:r>
+    </w:p>
+    <w:p>
+      <w:pPr>
+        <w:rPr>
+          <w:szCs w:val="24"/>
+          <w:lang w:val="fr-FR"/>
+        </w:rPr>
+      </w:pPr>
+      <w:r>
+        <w:rPr>
+          <w:szCs w:val="24"/>
+          <w:lang w:val="fr-FR"/>
+        </w:rPr>
+        <w:t>DEALOCK se produit, car la 2</w:t>
+      </w:r>
+      <w:r>
+        <w:rPr>
+          <w:szCs w:val="24"/>
+          <w:vertAlign w:val="superscript"/>
+          <w:lang w:val="fr-FR"/>
+        </w:rPr>
+        <w:t>e</w:t>
+      </w:r>
+      <w:r>
+        <w:rPr>
+          <w:szCs w:val="24"/>
+          <w:lang w:val="fr-FR"/>
+        </w:rPr>
+        <w:t xml:space="preserve"> session attend un COMMIT à partir de la 1</w:t>
+      </w:r>
+      <w:r>
+        <w:rPr>
+          <w:szCs w:val="24"/>
+          <w:vertAlign w:val="superscript"/>
+          <w:lang w:val="fr-FR"/>
+        </w:rPr>
+        <w:t>e</w:t>
+      </w:r>
+      <w:r>
+        <w:rPr>
+          <w:szCs w:val="24"/>
+          <w:lang w:val="fr-FR"/>
+        </w:rPr>
+        <w:t xml:space="preserve"> session, mais au contraire la 1</w:t>
+      </w:r>
+      <w:r>
+        <w:rPr>
+          <w:szCs w:val="24"/>
+          <w:vertAlign w:val="superscript"/>
+          <w:lang w:val="fr-FR"/>
+        </w:rPr>
+        <w:t>e</w:t>
+      </w:r>
+      <w:r>
+        <w:rPr>
+          <w:szCs w:val="24"/>
+          <w:lang w:val="fr-FR"/>
+        </w:rPr>
+        <w:t xml:space="preserve"> session attend un COMMIT à partir de la 2</w:t>
+      </w:r>
+      <w:r>
+        <w:rPr>
+          <w:szCs w:val="24"/>
+          <w:vertAlign w:val="superscript"/>
+          <w:lang w:val="fr-FR"/>
+        </w:rPr>
+        <w:t>e</w:t>
+      </w:r>
+      <w:r>
+        <w:rPr>
+          <w:szCs w:val="24"/>
+          <w:lang w:val="fr-FR"/>
+        </w:rPr>
+        <w:t xml:space="preserve"> session, alors ces deux sessions tombes dans une boucle </w:t>
+      </w:r>
+      <w:r>
+        <w:rPr>
+          <w:szCs w:val="24"/>
+          <w:lang w:val="fr-FR"/>
+        </w:rPr>
+        <w:sym w:font="Wingdings" w:char="F0E0"/>
+      </w:r>
+      <w:r>
+        <w:rPr>
+          <w:szCs w:val="24"/>
+          <w:lang w:val="fr-FR"/>
+        </w:rPr>
+        <w:t xml:space="preserve"> DEADLOCK ;</w:t>
+      </w:r>
+    </w:p>
+    <w:p>
+      <w:pPr>
+        <w:rPr>
+          <w:lang w:val="fr-FR"/>
+        </w:rPr>
+      </w:pPr>
       <w:bookmarkStart w:id="0" w:name="_GoBack"/>
       <w:bookmarkEnd w:id="0"/>
-      <w:r>
-        <w:rPr>
-          <w:sz w:val="24"/>
-          <w:szCs w:val="24"/>
-          <w:lang w:val="fr-FR"/>
-        </w:rPr>
-        <w:t>e programme ne marche pas.</w:t>
-      </w:r>
-    </w:p>
-    <w:p>
-      <w:pPr>
-        <w:rPr>
-          <w:lang w:val="fr-FR"/>
-        </w:rPr>
-      </w:pPr>
-    </w:p>
-    <w:p>
-      <w:pPr>
-        <w:pStyle w:val="Heading2"/>
-        <w:rPr>
-          <w:lang w:val="fr-FR"/>
-        </w:rPr>
-      </w:pPr>
-      <w:r>
-        <w:rPr>
-          <w:lang w:val="fr-FR"/>
-        </w:rPr>
-        <w:t>(e) Effec</w:t>
-      </w:r>
-      <w:r>
-        <w:rPr>
-          <w:lang w:val="fr-FR"/>
-        </w:rPr>
-        <w:t>tuez un rollback dans la premiè</w:t>
-      </w:r>
-      <w:r>
-        <w:rPr>
-          <w:lang w:val="fr-FR"/>
-        </w:rPr>
-        <w:t>re session.</w:t>
-      </w:r>
-    </w:p>
-    <w:p>
-      <w:pPr>
-        <w:rPr>
-          <w:lang w:val="fr-FR"/>
-        </w:rPr>
-      </w:pPr>
-    </w:p>
-    <w:p>
-      <w:pPr>
-        <w:pStyle w:val="Heading2"/>
-        <w:rPr>
-          <w:lang w:val="fr-FR"/>
-        </w:rPr>
-      </w:pPr>
-      <w:r>
-        <w:rPr>
-          <w:lang w:val="fr-FR"/>
-        </w:rPr>
-        <w:t>(f) Effectuez un rollback dans la seconde session.</w:t>
-      </w:r>
-    </w:p>
-    <w:p>
-      <w:pPr>
-        <w:rPr>
-          <w:lang w:val="fr-FR"/>
-        </w:rPr>
-      </w:pPr>
-    </w:p>
-    <w:p>
-      <w:pPr>
-        <w:pStyle w:val="Heading2"/>
-        <w:rPr>
-          <w:lang w:val="fr-FR"/>
-        </w:rPr>
-      </w:pPr>
-      <w:r>
-        <w:rPr>
-          <w:lang w:val="fr-FR"/>
-        </w:rPr>
-        <w:t>(g) Concluez !</w:t>
-      </w:r>
-    </w:p>
-    <w:p>
-      <w:pPr>
-        <w:rPr>
-          <w:sz w:val="24"/>
-          <w:szCs w:val="24"/>
-          <w:lang w:val="fr-FR"/>
-        </w:rPr>
-      </w:pPr>
-      <w:r>
-        <w:rPr>
-          <w:sz w:val="24"/>
-          <w:szCs w:val="24"/>
-          <w:lang w:val="fr-FR"/>
-        </w:rPr>
-        <w:t>La base retourne à son état initial ( les 2 nouvelles insertions ne sont pas modifiées )</w:t>
-      </w:r>
-    </w:p>
-    <w:p>
-      <w:pPr>
-        <w:rPr>
-          <w:lang w:val="fr-FR"/>
-        </w:rPr>
-      </w:pPr>
     </w:p>
     <w:p>
       <w:pPr>
@@ -2356,6 +2702,10 @@
   <w:style w:type="paragraph" w:default="1" w:styleId="Normal">
     <w:name w:val="Normal"/>
     <w:qFormat/>
+    <w:rsid w:val="00FE6B48"/>
+    <w:rPr>
+      <w:sz w:val="24"/>
+    </w:rPr>
   </w:style>
   <w:style w:type="paragraph" w:styleId="Heading1">
     <w:name w:val="heading 1"/>
@@ -2400,7 +2750,6 @@
       <w:b/>
       <w:i/>
       <w:color w:val="C45911" w:themeColor="accent2" w:themeShade="BF"/>
-      <w:sz w:val="24"/>
       <w:szCs w:val="26"/>
     </w:rPr>
   </w:style>

</xml_diff>